<commit_message>
modified to how the actual one will look like
</commit_message>
<xml_diff>
--- a/ACW1/steganography/files/encoded.docx
+++ b/ACW1/steganography/files/encoded.docx
@@ -1,305 +1,348 @@
 
 <file path=word/document.xml><?xml version="1.0" encoding="utf-8"?>
-<w:document xmlns:wpc="http://schemas.microsoft.com/office/word/2010/wordprocessingCanvas" xmlns:cx="http://schemas.microsoft.com/office/drawing/2014/chartex" xmlns:cx1="http://schemas.microsoft.com/office/drawing/2015/9/8/chartex" xmlns:cx2="http://schemas.microsoft.com/office/drawing/2015/10/21/chartex" xmlns:cx3="http://schemas.microsoft.com/office/drawing/2016/5/9/chartex" xmlns:cx4="http://schemas.microsoft.com/office/drawing/2016/5/10/chartex" xmlns:cx5="http://schemas.microsoft.com/office/drawing/2016/5/11/chartex" xmlns:cx6="http://schemas.microsoft.com/office/drawing/2016/5/12/chartex" xmlns:cx7="http://schemas.microsoft.com/office/drawing/2016/5/13/chartex" xmlns:cx8="http://schemas.microsoft.com/office/drawing/2016/5/14/chartex" xmlns:mc="http://schemas.openxmlformats.org/markup-compatibility/2006" xmlns:aink="http://schemas.microsoft.com/office/drawing/2016/ink" xmlns:am3d="http://schemas.microsoft.com/office/drawing/2017/model3d" xmlns:o="urn:schemas-microsoft-com:office:office" xmlns:oel="http://schemas.microsoft.com/office/2019/extlst" xmlns:r="http://schemas.openxmlformats.org/officeDocument/2006/relationships" xmlns:m="http://schemas.openxmlformats.org/officeDocument/2006/math" xmlns:v="urn:schemas-microsoft-com:vml" xmlns:wp14="http://schemas.microsoft.com/office/word/2010/wordprocessingDrawing" xmlns:wp="http://schemas.openxmlformats.org/drawingml/2006/wordprocessingDrawing" xmlns:w10="urn:schemas-microsoft-com:office:word" xmlns:w="http://schemas.openxmlformats.org/wordprocessingml/2006/main" xmlns:w14="http://schemas.microsoft.com/office/word/2010/wordml" xmlns:w15="http://schemas.microsoft.com/office/word/2012/wordml" xmlns:w16cex="http://schemas.microsoft.com/office/word/2018/wordml/cex" xmlns:w16cid="http://schemas.microsoft.com/office/word/2016/wordml/cid" xmlns:w16="http://schemas.microsoft.com/office/word/2018/wordml" xmlns:w16du="http://schemas.microsoft.com/office/word/2023/wordml/word16du" xmlns:w16sdtdh="http://schemas.microsoft.com/office/word/2020/wordml/sdtdatahash" xmlns:w16se="http://schemas.microsoft.com/office/word/2015/wordml/symex" xmlns:wpg="http://schemas.microsoft.com/office/word/2010/wordprocessingGroup" xmlns:wpi="http://schemas.microsoft.com/office/word/2010/wordprocessingInk" xmlns:wne="http://schemas.microsoft.com/office/word/2006/wordml" xmlns:wps="http://schemas.microsoft.com/office/word/2010/wordprocessingShape" mc:Ignorable="w14 w15 w16se w16cid w16 w16cex w16sdtdh wp14">
+<w:document xmlns:wpc="http://schemas.microsoft.com/office/word/2010/wordprocessingCanvas" xmlns:mc="http://schemas.openxmlformats.org/markup-compatibility/2006" xmlns:o="urn:schemas-microsoft-com:office:office" xmlns:r="http://schemas.openxmlformats.org/officeDocument/2006/relationships" xmlns:m="http://schemas.openxmlformats.org/officeDocument/2006/math" xmlns:v="urn:schemas-microsoft-com:vml" xmlns:wp14="http://schemas.microsoft.com/office/word/2010/wordprocessingDrawing" xmlns:wp="http://schemas.openxmlformats.org/drawingml/2006/wordprocessingDrawing" xmlns:w10="urn:schemas-microsoft-com:office:word" xmlns:w="http://schemas.openxmlformats.org/wordprocessingml/2006/main" xmlns:w14="http://schemas.microsoft.com/office/word/2010/wordml" xmlns:w15="http://schemas.microsoft.com/office/word/2012/wordml" xmlns:wpg="http://schemas.microsoft.com/office/word/2010/wordprocessingGroup" xmlns:wpi="http://schemas.microsoft.com/office/word/2010/wordprocessingInk" xmlns:wne="http://schemas.microsoft.com/office/word/2006/wordml" xmlns:wps="http://schemas.microsoft.com/office/word/2010/wordprocessingShape" mc:Ignorable="w14 w15 wp14">
   <w:body>
     <w:p>
-      <w:pPr>
+      <w:r>
         <w:rPr>
-          <w:color w:val="00B050"/>
-        </w:rPr>
-      </w:pPr>
-      <w:r>
-        <w:rPr>
-          <w:color w:val="01A95A"/>
+          <w:color w:val="090410"/>
         </w:rPr>
         <w:t>I</w:t>
       </w:r>
       <w:r>
         <w:rPr>
-          <w:color w:val="06AA5C"/>
+          <w:color w:val="041010"/>
         </w:rPr>
         <w:t>n</w:t>
       </w:r>
       <w:r>
         <w:rPr>
-          <w:color w:val="1BB44D"/>
+          <w:color w:val="0A1408"/>
         </w:rPr>
         <w:t xml:space="preserve"> </w:t>
       </w:r>
       <w:r>
         <w:rPr>
-          <w:color w:val="05B746"/>
+          <w:color w:val="141004"/>
         </w:rPr>
         <w:t>t</w:t>
       </w:r>
       <w:r>
         <w:rPr>
-          <w:color w:val="0EA841"/>
+          <w:color w:val="06131A"/>
         </w:rPr>
         <w:t>h</w:t>
       </w:r>
       <w:r>
         <w:rPr>
-          <w:color w:val="11A644"/>
+          <w:color w:val="0D0A01"/>
         </w:rPr>
         <w:t>e</w:t>
       </w:r>
       <w:r>
         <w:rPr>
-          <w:color w:val="18B242"/>
+          <w:color w:val="0A1508"/>
         </w:rPr>
         <w:t xml:space="preserve"> </w:t>
       </w:r>
       <w:r>
         <w:rPr>
-          <w:color w:val="08A84A"/>
+          <w:color w:val="120A0E"/>
         </w:rPr>
         <w:t>v</w:t>
       </w:r>
       <w:r>
         <w:rPr>
-          <w:color w:val="0EB152"/>
+          <w:color w:val="081C10"/>
         </w:rPr>
         <w:t>a</w:t>
       </w:r>
       <w:r>
         <w:rPr>
-          <w:color w:val="17A65D"/>
+          <w:color w:val="050610"/>
         </w:rPr>
         <w:t>s</w:t>
       </w:r>
       <w:r>
         <w:rPr>
-          <w:color w:val="03A94D"/>
+          <w:color w:val="1A0908"/>
         </w:rPr>
         <w:t>t</w:t>
       </w:r>
       <w:r>
         <w:rPr>
-          <w:color w:val="19B352"/>
+          <w:color w:val="150704"/>
         </w:rPr>
         <w:t xml:space="preserve"> </w:t>
       </w:r>
       <w:r>
         <w:rPr>
-          <w:color w:val="00AC51"/>
+          <w:color w:val="061109"/>
         </w:rPr>
         <w:t>u</w:t>
       </w:r>
       <w:r>
         <w:rPr>
-          <w:color w:val="12A648"/>
+          <w:color w:val="0C0401"/>
         </w:rPr>
         <w:t>n</w:t>
       </w:r>
       <w:r>
         <w:rPr>
-          <w:color w:val="10B242"/>
+          <w:color w:val="041200"/>
         </w:rPr>
         <w:t>i</w:t>
       </w:r>
       <w:r>
         <w:rPr>
-          <w:color w:val="02B354"/>
+          <w:color w:val="151A01"/>
         </w:rPr>
         <w:t>v</w:t>
       </w:r>
       <w:r>
         <w:rPr>
-          <w:color w:val="0CB559"/>
+          <w:color w:val="09190A"/>
         </w:rPr>
         <w:t>e</w:t>
       </w:r>
       <w:r>
         <w:rPr>
-          <w:color w:val="17A85A"/>
+          <w:color w:val="020015"/>
         </w:rPr>
         <w:t>r</w:t>
       </w:r>
       <w:r>
         <w:rPr>
-          <w:color w:val="0BAE4C"/>
+          <w:color w:val="020808"/>
         </w:rPr>
         <w:t>s</w:t>
       </w:r>
       <w:r>
         <w:rPr>
-          <w:color w:val="1CB043"/>
+          <w:color w:val="141004"/>
         </w:rPr>
         <w:t>e</w:t>
       </w:r>
       <w:r>
         <w:rPr>
-          <w:color w:val="06AC59"/>
+          <w:color w:val="08110A"/>
         </w:rPr>
         <w:t xml:space="preserve"> </w:t>
       </w:r>
       <w:r>
         <w:rPr>
-          <w:color w:val="13A444"/>
+          <w:color w:val="070A09"/>
         </w:rPr>
         <w:t>o</w:t>
       </w:r>
       <w:r>
         <w:rPr>
-          <w:color w:val="10B054"/>
+          <w:color w:val="02140A"/>
         </w:rPr>
         <w:t>f</w:t>
       </w:r>
       <w:r>
         <w:rPr>
-          <w:color w:val="1DA345"/>
+          <w:color w:val="080202"/>
         </w:rPr>
         <w:t xml:space="preserve"> </w:t>
       </w:r>
       <w:r>
         <w:rPr>
-          <w:color w:val="0EAD5A"/>
+          <w:color w:val="0A150A"/>
         </w:rPr>
         <w:t>p</w:t>
       </w:r>
       <w:r>
         <w:rPr>
-          <w:color w:val="06B25B"/>
+          <w:color w:val="020012"/>
         </w:rPr>
         <w:t>o</w:t>
       </w:r>
       <w:r>
         <w:rPr>
-          <w:color w:val="13A744"/>
+          <w:color w:val="090008"/>
         </w:rPr>
         <w:t>s</w:t>
       </w:r>
       <w:r>
         <w:rPr>
-          <w:color w:val="00BA43"/>
+          <w:color w:val="110714"/>
         </w:rPr>
         <w:t>s</w:t>
       </w:r>
       <w:r>
         <w:rPr>
-          <w:color w:val="08AD41"/>
+          <w:color w:val="1C0802"/>
         </w:rPr>
         <w:t>i</w:t>
       </w:r>
       <w:r>
         <w:rPr>
-          <w:color w:val="01A444"/>
+          <w:color w:val="170805"/>
         </w:rPr>
         <w:t>b</w:t>
       </w:r>
       <w:r>
         <w:rPr>
-          <w:color w:val="05A748"/>
+          <w:color w:val="070508"/>
         </w:rPr>
         <w:t>i</w:t>
       </w:r>
       <w:r>
         <w:rPr>
-          <w:color w:val="19AB53"/>
+          <w:color w:val="080214"/>
         </w:rPr>
         <w:t>l</w:t>
       </w:r>
       <w:r>
         <w:rPr>
-          <w:color w:val="0EB154"/>
+          <w:color w:val="090102"/>
         </w:rPr>
         <w:t>i</w:t>
       </w:r>
       <w:r>
         <w:rPr>
-          <w:color w:val="16BC59"/>
+          <w:color w:val="120012"/>
         </w:rPr>
         <w:t>t</w:t>
       </w:r>
       <w:r>
         <w:rPr>
-          <w:color w:val="19A046"/>
+          <w:color w:val="02010A"/>
         </w:rPr>
         <w:t>i</w:t>
       </w:r>
       <w:r>
         <w:rPr>
-          <w:color w:val="14BA53"/>
+          <w:color w:val="090205"/>
         </w:rPr>
         <w:t>e</w:t>
       </w:r>
       <w:r>
         <w:rPr>
-          <w:color w:val="0AA849"/>
+          <w:color w:val="061202"/>
         </w:rPr>
         <w:t>s</w:t>
       </w:r>
       <w:r>
         <w:rPr>
-          <w:color w:val="01A148"/>
+          <w:color w:val="090A00"/>
         </w:rPr>
         <w:t>,</w:t>
       </w:r>
       <w:r>
         <w:rPr>
-          <w:color w:val="1EB35A"/>
+          <w:color w:val="160200"/>
         </w:rPr>
         <w:t xml:space="preserve"> </w:t>
       </w:r>
       <w:r>
         <w:rPr>
-          <w:color w:val="0FA95D"/>
+          <w:color w:val="120900"/>
         </w:rPr>
         <w:t>t</w:t>
       </w:r>
       <w:r>
         <w:rPr>
-          <w:color w:val="072D5D"/>
+          <w:color w:val="09090A"/>
         </w:rPr>
         <w:t>h</w:t>
       </w:r>
       <w:r>
-        <w:t>e</w:t>
-      </w:r>
-      <w:r>
-        <w:t xml:space="preserve"> </w:t>
-      </w:r>
-      <w:r>
-        <w:t>h</w:t>
-      </w:r>
-      <w:r>
+        <w:rPr>
+          <w:color w:val="150615"/>
+        </w:rPr>
+        <w:t>e</w:t>
+      </w:r>
+      <w:r>
+        <w:rPr>
+          <w:color w:val="01000A"/>
+        </w:rPr>
+        <w:t xml:space="preserve"> </w:t>
+      </w:r>
+      <w:r>
+        <w:rPr>
+          <w:color w:val="1D0014"/>
+        </w:rPr>
+        <w:t>h</w:t>
+      </w:r>
+      <w:r>
+        <w:rPr>
+          <w:color w:val="1C1501"/>
+        </w:rPr>
         <w:t>u</w:t>
       </w:r>
       <w:r>
+        <w:rPr>
+          <w:color w:val="000A11"/>
+        </w:rPr>
         <w:t>m</w:t>
       </w:r>
       <w:r>
-        <w:t>a</w:t>
-      </w:r>
-      <w:r>
-        <w:t>n</w:t>
-      </w:r>
-      <w:r>
-        <w:t xml:space="preserve"> </w:t>
-      </w:r>
-      <w:r>
+        <w:rPr>
+          <w:color w:val="071200"/>
+        </w:rPr>
+        <w:t>a</w:t>
+      </w:r>
+      <w:r>
+        <w:rPr>
+          <w:color w:val="101205"/>
+        </w:rPr>
+        <w:t>n</w:t>
+      </w:r>
+      <w:r>
+        <w:rPr>
+          <w:color w:val="040103"/>
+        </w:rPr>
+        <w:t xml:space="preserve"> </w:t>
+      </w:r>
+      <w:r>
+        <w:rPr>
+          <w:color w:val="050411"/>
+        </w:rPr>
         <w:t>m</w:t>
       </w:r>
       <w:r>
-        <w:t>i</w:t>
-      </w:r>
-      <w:r>
-        <w:t>n</w:t>
-      </w:r>
-      <w:r>
+        <w:rPr>
+          <w:color w:val="0A0508"/>
+        </w:rPr>
+        <w:t>i</w:t>
+      </w:r>
+      <w:r>
+        <w:rPr>
+          <w:color w:val="150214"/>
+        </w:rPr>
+        <w:t>n</w:t>
+      </w:r>
+      <w:r>
+        <w:rPr>
+          <w:color w:val="0A110A"/>
+        </w:rPr>
         <w:t>d</w:t>
       </w:r>
       <w:r>
-        <w:t xml:space="preserve"> </w:t>
-      </w:r>
-      <w:r>
+        <w:rPr>
+          <w:color w:val="050518"/>
+        </w:rPr>
+        <w:t xml:space="preserve"> </w:t>
+      </w:r>
+      <w:r>
+        <w:rPr>
+          <w:color w:val="1E131A"/>
+        </w:rPr>
         <w:t>v</w:t>
       </w:r>
       <w:r>
-        <w:t>e</w:t>
-      </w:r>
-      <w:r>
+        <w:rPr>
+          <w:color w:val="0F091D"/>
+        </w:rPr>
+        <w:t>e</w:t>
+      </w:r>
+      <w:r>
+        <w:rPr>
+          <w:color w:val="07051D"/>
+        </w:rPr>
         <w:t>n</w:t>
       </w:r>
       <w:r>
@@ -38078,7 +38121,7 @@
 </file>
 
 <file path=word/styles.xml><?xml version="1.0" encoding="utf-8"?>
-<w:styles xmlns:mc="http://schemas.openxmlformats.org/markup-compatibility/2006" xmlns:r="http://schemas.openxmlformats.org/officeDocument/2006/relationships" xmlns:w="http://schemas.openxmlformats.org/wordprocessingml/2006/main" xmlns:w14="http://schemas.microsoft.com/office/word/2010/wordml" xmlns:w15="http://schemas.microsoft.com/office/word/2012/wordml" xmlns:w16cex="http://schemas.microsoft.com/office/word/2018/wordml/cex" xmlns:w16cid="http://schemas.microsoft.com/office/word/2016/wordml/cid" xmlns:w16="http://schemas.microsoft.com/office/word/2018/wordml" xmlns:w16sdtdh="http://schemas.microsoft.com/office/word/2020/wordml/sdtdatahash" xmlns:w16se="http://schemas.microsoft.com/office/word/2015/wordml/symex" mc:Ignorable="w14 w15 w16se w16cid w16 w16cex w16sdtdh">
+<w:styles xmlns:mc="http://schemas.openxmlformats.org/markup-compatibility/2006" xmlns:r="http://schemas.openxmlformats.org/officeDocument/2006/relationships" xmlns:w="http://schemas.openxmlformats.org/wordprocessingml/2006/main" xmlns:w14="http://schemas.microsoft.com/office/word/2010/wordml" xmlns:w15="http://schemas.microsoft.com/office/word/2012/wordml" mc:Ignorable="w14 w15">
   <w:docDefaults>
     <w:rPrDefault>
       <w:rPr>
@@ -38094,7 +38137,7 @@
       </w:pPr>
     </w:pPrDefault>
   </w:docDefaults>
-  <w:latentStyles w:defLockedState="0" w:defUIPriority="99" w:defSemiHidden="0" w:defUnhideWhenUsed="0" w:defQFormat="0" w:count="376">
+  <w:latentStyles w:defLockedState="0" w:defUIPriority="99" w:defSemiHidden="0" w:defUnhideWhenUsed="0" w:defQFormat="0" w:count="371">
     <w:lsdException w:name="Normal" w:uiPriority="0" w:qFormat="1"/>
     <w:lsdException w:name="heading 1" w:uiPriority="9" w:qFormat="1"/>
     <w:lsdException w:name="heading 2" w:semiHidden="1" w:uiPriority="9" w:unhideWhenUsed="1" w:qFormat="1"/>
@@ -38466,11 +38509,6 @@
     <w:lsdException w:name="List Table 5 Dark Accent 6" w:uiPriority="50"/>
     <w:lsdException w:name="List Table 6 Colorful Accent 6" w:uiPriority="51"/>
     <w:lsdException w:name="List Table 7 Colorful Accent 6" w:uiPriority="52"/>
-    <w:lsdException w:name="Mention" w:semiHidden="1" w:unhideWhenUsed="1"/>
-    <w:lsdException w:name="Smart Hyperlink" w:semiHidden="1" w:unhideWhenUsed="1"/>
-    <w:lsdException w:name="Hashtag" w:semiHidden="1" w:unhideWhenUsed="1"/>
-    <w:lsdException w:name="Unresolved Mention" w:semiHidden="1" w:unhideWhenUsed="1"/>
-    <w:lsdException w:name="Smart Link" w:semiHidden="1" w:unhideWhenUsed="1"/>
   </w:latentStyles>
   <w:style w:type="paragraph" w:default="1" w:styleId="Normal">
     <w:name w:val="Normal"/>

</xml_diff>